<commit_message>
finalizado la segunda version
</commit_message>
<xml_diff>
--- a/Requerimientos.docx
+++ b/Requerimientos.docx
@@ -123,8 +123,14 @@
           <w:ilvl w:val="0"/>
           <w:numId w:val="3"/>
         </w:numPr>
+        <w:rPr>
+          <w:color w:val="FF0000"/>
+        </w:rPr>
       </w:pPr>
       <w:r>
+        <w:rPr>
+          <w:color w:val="FF0000"/>
+        </w:rPr>
         <w:t>Que las tareas se muestren por asignatura y solo al propietario de la tarea, sea alumno o profesor.</w:t>
       </w:r>
     </w:p>
@@ -140,8 +146,14 @@
           <w:ilvl w:val="0"/>
           <w:numId w:val="1"/>
         </w:numPr>
+        <w:rPr>
+          <w:color w:val="FF0000"/>
+        </w:rPr>
       </w:pPr>
       <w:r>
+        <w:rPr>
+          <w:color w:val="FF0000"/>
+        </w:rPr>
         <w:t>Añadir mis tareas dentro de la vista personalizada y cambiar mis tareas a tareas pendientes y que solo se muestren tales como las pendientes</w:t>
       </w:r>
     </w:p>
@@ -170,19 +182,6 @@
     <w:p>
       <w:pPr>
         <w:pStyle w:val="Prrafodelista"/>
-      </w:pPr>
-    </w:p>
-    <w:p>
-      <w:pPr>
-        <w:pStyle w:val="Prrafodelista"/>
-        <w:rPr>
-          <w:u w:val="single"/>
-        </w:rPr>
-      </w:pPr>
-    </w:p>
-    <w:p>
-      <w:pPr>
-        <w:pStyle w:val="Prrafodelista"/>
         <w:numPr>
           <w:ilvl w:val="0"/>
           <w:numId w:val="3"/>
@@ -254,202 +253,12 @@
     </w:p>
     <w:p>
       <w:pPr>
-        <w:pStyle w:val="Prrafodelista"/>
-      </w:pPr>
-    </w:p>
-    <w:p>
-      <w:pPr>
-        <w:rPr>
-          <w:u w:val="single"/>
-        </w:rPr>
-      </w:pPr>
-    </w:p>
-    <w:p>
-      <w:r>
-        <w:t xml:space="preserve">Creado la tabla de </w:t>
-      </w:r>
-    </w:p>
-    <w:p>
-      <w:pPr>
-        <w:rPr>
-          <w:u w:val="single"/>
-        </w:rPr>
-      </w:pPr>
-    </w:p>
-    <w:p>
-      <w:pPr>
-        <w:pStyle w:val="Prrafodelista"/>
-        <w:numPr>
-          <w:ilvl w:val="0"/>
-          <w:numId w:val="5"/>
-        </w:numPr>
-      </w:pPr>
-      <w:r>
-        <w:t>Q</w:t>
-      </w:r>
-      <w:r>
-        <w:t>uimester</w:t>
-      </w:r>
-      <w:r>
-        <w:t xml:space="preserve"> Ok</w:t>
-      </w:r>
-      <w:r>
-        <w:t xml:space="preserve"> Ok</w:t>
-      </w:r>
-    </w:p>
-    <w:p>
-      <w:pPr>
-        <w:pStyle w:val="Prrafodelista"/>
-        <w:numPr>
-          <w:ilvl w:val="0"/>
-          <w:numId w:val="5"/>
-        </w:numPr>
-      </w:pPr>
-      <w:r>
-        <w:t>P</w:t>
-      </w:r>
-      <w:r>
-        <w:t>artial</w:t>
-      </w:r>
-      <w:r>
-        <w:t xml:space="preserve"> Ok</w:t>
-      </w:r>
-      <w:r>
-        <w:t xml:space="preserve"> Ok</w:t>
-      </w:r>
-    </w:p>
-    <w:p>
-      <w:pPr>
-        <w:pStyle w:val="Prrafodelista"/>
-        <w:numPr>
-          <w:ilvl w:val="0"/>
-          <w:numId w:val="5"/>
-        </w:numPr>
-      </w:pPr>
-      <w:r>
-        <w:t>newsletter Ok Ok</w:t>
-      </w:r>
-    </w:p>
-    <w:p>
-      <w:pPr>
-        <w:pStyle w:val="Prrafodelista"/>
-      </w:pPr>
-    </w:p>
-    <w:p>
-      <w:pPr>
-        <w:pStyle w:val="Prrafodelista"/>
-        <w:numPr>
-          <w:ilvl w:val="0"/>
-          <w:numId w:val="5"/>
-        </w:numPr>
-      </w:pPr>
-      <w:r>
-        <w:t>resource_course</w:t>
-      </w:r>
-      <w:r>
-        <w:t xml:space="preserve"> Ok</w:t>
-      </w:r>
-      <w:r>
-        <w:t xml:space="preserve"> Ok</w:t>
-      </w:r>
-    </w:p>
-    <w:p>
-      <w:pPr>
-        <w:pStyle w:val="Prrafodelista"/>
-        <w:numPr>
-          <w:ilvl w:val="0"/>
-          <w:numId w:val="5"/>
-        </w:numPr>
-      </w:pPr>
-      <w:r>
-        <w:t>fórum</w:t>
-      </w:r>
-      <w:r>
-        <w:t xml:space="preserve"> Ok</w:t>
-      </w:r>
-      <w:r>
-        <w:t xml:space="preserve"> Ok</w:t>
-      </w:r>
-    </w:p>
-    <w:p>
-      <w:pPr>
-        <w:pStyle w:val="Prrafodelista"/>
-        <w:numPr>
-          <w:ilvl w:val="0"/>
-          <w:numId w:val="5"/>
-        </w:numPr>
-      </w:pPr>
-      <w:r>
-        <w:t>comment_forum</w:t>
-      </w:r>
-      <w:r>
-        <w:t xml:space="preserve"> Ok</w:t>
-      </w:r>
-    </w:p>
-    <w:p>
-      <w:pPr>
-        <w:pStyle w:val="Prrafodelista"/>
-        <w:numPr>
-          <w:ilvl w:val="0"/>
-          <w:numId w:val="5"/>
-        </w:numPr>
-      </w:pPr>
-      <w:r>
-        <w:t>glossary</w:t>
-      </w:r>
-      <w:r>
-        <w:t xml:space="preserve"> Ok</w:t>
-      </w:r>
-      <w:r>
-        <w:t xml:space="preserve"> Ok</w:t>
-      </w:r>
-    </w:p>
-    <w:p/>
-    <w:p>
-      <w:pPr>
-        <w:rPr>
-          <w:lang w:val="en-US"/>
-        </w:rPr>
-      </w:pPr>
-      <w:r>
-        <w:rPr>
-          <w:lang w:val="en-US"/>
-        </w:rPr>
-        <w:t>add id_</w:t>
-      </w:r>
-      <w:r>
-        <w:rPr>
-          <w:lang w:val="en-US"/>
-        </w:rPr>
-        <w:t>user in forum</w:t>
-      </w:r>
-    </w:p>
-    <w:p>
-      <w:pPr>
         <w:rPr>
           <w:b/>
           <w:bCs/>
           <w:lang w:val="en-US"/>
         </w:rPr>
       </w:pPr>
-      <w:r>
-        <w:rPr>
-          <w:lang w:val="en-US"/>
-        </w:rPr>
-        <w:t xml:space="preserve">Add id_partial in task </w:t>
-      </w:r>
-      <w:r>
-        <w:rPr>
-          <w:lang w:val="en-US"/>
-        </w:rPr>
-        <w:t>o</w:t>
-      </w:r>
-      <w:r>
-        <w:rPr>
-          <w:lang w:val="en-US"/>
-        </w:rPr>
-        <w:t>k</w:t>
-      </w:r>
     </w:p>
     <w:sectPr>
       <w:pgSz w:w="11906" w:h="16838"/>
@@ -1782,6 +1591,21 @@
 </file>
 
 <file path=customXml/item1.xml><?xml version="1.0" encoding="utf-8"?>
+<p:properties xmlns:p="http://schemas.microsoft.com/office/2006/metadata/properties" xmlns:xsi="http://www.w3.org/2001/XMLSchema-instance" xmlns:pc="http://schemas.microsoft.com/office/infopath/2007/PartnerControls">
+  <documentManagement/>
+</p:properties>
+</file>
+
+<file path=customXml/item2.xml><?xml version="1.0" encoding="utf-8"?>
+<?mso-contentType ?>
+<FormTemplates xmlns="http://schemas.microsoft.com/sharepoint/v3/contenttype/forms">
+  <Display>DocumentLibraryForm</Display>
+  <Edit>DocumentLibraryForm</Edit>
+  <New>DocumentLibraryForm</New>
+</FormTemplates>
+</file>
+
+<file path=customXml/item3.xml><?xml version="1.0" encoding="utf-8"?>
 <ct:contentTypeSchema xmlns:ct="http://schemas.microsoft.com/office/2006/metadata/contentType" xmlns:ma="http://schemas.microsoft.com/office/2006/metadata/properties/metaAttributes" ct:_="" ma:_="" ma:contentTypeName="Documento" ma:contentTypeID="0x0101000B9C155AD0B2904786C664ECDD5FB77E" ma:contentTypeVersion="4" ma:contentTypeDescription="Crear nuevo documento." ma:contentTypeScope="" ma:versionID="e92bc5d1a87e1772c5b63ada3d212763">
   <xsd:schema xmlns:xsd="http://www.w3.org/2001/XMLSchema" xmlns:xs="http://www.w3.org/2001/XMLSchema" xmlns:p="http://schemas.microsoft.com/office/2006/metadata/properties" xmlns:ns3="6897fe17-1dab-4e23-81ed-5ba7cf550cde" targetNamespace="http://schemas.microsoft.com/office/2006/metadata/properties" ma:root="true" ma:fieldsID="4aa64f56527cffdb5c8f528d71095bae" ns3:_="">
     <xsd:import namespace="6897fe17-1dab-4e23-81ed-5ba7cf550cde"/>
@@ -1927,22 +1751,24 @@
 </ct:contentTypeSchema>
 </file>
 
-<file path=customXml/item2.xml><?xml version="1.0" encoding="utf-8"?>
-<?mso-contentType ?>
-<FormTemplates xmlns="http://schemas.microsoft.com/sharepoint/v3/contenttype/forms">
-  <Display>DocumentLibraryForm</Display>
-  <Edit>DocumentLibraryForm</Edit>
-  <New>DocumentLibraryForm</New>
-</FormTemplates>
+<file path=customXml/itemProps1.xml><?xml version="1.0" encoding="utf-8"?>
+<ds:datastoreItem xmlns:ds="http://schemas.openxmlformats.org/officeDocument/2006/customXml" ds:itemID="{6D5F00ED-D854-4A3B-A16B-8911085B3F8E}">
+  <ds:schemaRefs>
+    <ds:schemaRef ds:uri="http://schemas.microsoft.com/office/2006/metadata/properties"/>
+    <ds:schemaRef ds:uri="http://schemas.microsoft.com/office/infopath/2007/PartnerControls"/>
+  </ds:schemaRefs>
+</ds:datastoreItem>
 </file>
 
-<file path=customXml/item3.xml><?xml version="1.0" encoding="utf-8"?>
-<p:properties xmlns:p="http://schemas.microsoft.com/office/2006/metadata/properties" xmlns:xsi="http://www.w3.org/2001/XMLSchema-instance" xmlns:pc="http://schemas.microsoft.com/office/infopath/2007/PartnerControls">
-  <documentManagement/>
-</p:properties>
+<file path=customXml/itemProps2.xml><?xml version="1.0" encoding="utf-8"?>
+<ds:datastoreItem xmlns:ds="http://schemas.openxmlformats.org/officeDocument/2006/customXml" ds:itemID="{23E65920-2452-457C-ACC7-7F55AD5237C9}">
+  <ds:schemaRefs>
+    <ds:schemaRef ds:uri="http://schemas.microsoft.com/sharepoint/v3/contenttype/forms"/>
+  </ds:schemaRefs>
+</ds:datastoreItem>
 </file>
 
-<file path=customXml/itemProps1.xml><?xml version="1.0" encoding="utf-8"?>
+<file path=customXml/itemProps3.xml><?xml version="1.0" encoding="utf-8"?>
 <ds:datastoreItem xmlns:ds="http://schemas.openxmlformats.org/officeDocument/2006/customXml" ds:itemID="{7CF9B544-9793-46D3-AB3F-DA748034F70F}">
   <ds:schemaRefs>
     <ds:schemaRef ds:uri="http://schemas.microsoft.com/office/2006/metadata/contentType"/>
@@ -1958,21 +1784,4 @@
     <ds:schemaRef ds:uri="http://schemas.microsoft.com/internal/obd"/>
   </ds:schemaRefs>
 </ds:datastoreItem>
-</file>
-
-<file path=customXml/itemProps2.xml><?xml version="1.0" encoding="utf-8"?>
-<ds:datastoreItem xmlns:ds="http://schemas.openxmlformats.org/officeDocument/2006/customXml" ds:itemID="{23E65920-2452-457C-ACC7-7F55AD5237C9}">
-  <ds:schemaRefs>
-    <ds:schemaRef ds:uri="http://schemas.microsoft.com/sharepoint/v3/contenttype/forms"/>
-  </ds:schemaRefs>
-</ds:datastoreItem>
-</file>
-
-<file path=customXml/itemProps3.xml><?xml version="1.0" encoding="utf-8"?>
-<ds:datastoreItem xmlns:ds="http://schemas.openxmlformats.org/officeDocument/2006/customXml" ds:itemID="{6D5F00ED-D854-4A3B-A16B-8911085B3F8E}">
-  <ds:schemaRefs>
-    <ds:schemaRef ds:uri="http://schemas.microsoft.com/office/2006/metadata/properties"/>
-    <ds:schemaRef ds:uri="http://schemas.microsoft.com/office/infopath/2007/PartnerControls"/>
-  </ds:schemaRefs>
-</ds:datastoreItem>
 </file>
</xml_diff>